<commit_message>
changes in test doc
</commit_message>
<xml_diff>
--- a/backend/controllers/test3.docx
+++ b/backend/controllers/test3.docx
@@ -91,26 +91,7 @@
                       <w:sz w:val="17"/>
                       <w:szCs w:val="17"/>
                     </w:rPr>
-                    <w:t>{</w:t>
-                  </w:r>
-                  <w:proofErr w:type="spellStart"/>
-                  <w:proofErr w:type="gramStart"/>
-                  <w:r>
-                    <w:rPr>
-                      <w:rFonts w:ascii="Arial" w:eastAsia="Times New Roman" w:hAnsi="Arial" w:cs="Arial"/>
-                      <w:sz w:val="17"/>
-                      <w:szCs w:val="17"/>
-                    </w:rPr>
-                    <w:t>contractNo</w:t>
-                  </w:r>
-                  <w:proofErr w:type="spellEnd"/>
-                  <w:r>
-                    <w:rPr>
-                      <w:rFonts w:ascii="Arial" w:eastAsia="Times New Roman" w:hAnsi="Arial" w:cs="Arial"/>
-                      <w:sz w:val="17"/>
-                      <w:szCs w:val="17"/>
-                    </w:rPr>
-                    <w:t>}</w:t>
+                    <w:t>{contractNo}</w:t>
                   </w:r>
                   <w:r>
                     <w:rPr>
@@ -118,16 +99,7 @@
                       <w:sz w:val="17"/>
                       <w:szCs w:val="17"/>
                     </w:rPr>
-                    <w:t xml:space="preserve">   </w:t>
-                  </w:r>
-                  <w:proofErr w:type="gramEnd"/>
-                  <w:r>
-                    <w:rPr>
-                      <w:rFonts w:ascii="Arial" w:eastAsia="Times New Roman" w:hAnsi="Arial" w:cs="Arial"/>
-                      <w:sz w:val="17"/>
-                      <w:szCs w:val="17"/>
-                    </w:rPr>
-                    <w:t>R</w:t>
+                    <w:t>   R</w:t>
                   </w:r>
                   <w:r>
                     <w:rPr>
@@ -143,25 +115,7 @@
                       <w:sz w:val="17"/>
                       <w:szCs w:val="17"/>
                     </w:rPr>
-                    <w:t>-{card}({</w:t>
-                  </w:r>
-                  <w:proofErr w:type="spellStart"/>
-                  <w:r>
-                    <w:rPr>
-                      <w:rFonts w:ascii="Arial" w:eastAsia="Times New Roman" w:hAnsi="Arial" w:cs="Arial"/>
-                      <w:sz w:val="17"/>
-                      <w:szCs w:val="17"/>
-                    </w:rPr>
-                    <w:t>noCards</w:t>
-                  </w:r>
-                  <w:proofErr w:type="spellEnd"/>
-                  <w:r>
-                    <w:rPr>
-                      <w:rFonts w:ascii="Arial" w:eastAsia="Times New Roman" w:hAnsi="Arial" w:cs="Arial"/>
-                      <w:sz w:val="17"/>
-                      <w:szCs w:val="17"/>
-                    </w:rPr>
-                    <w:t>}</w:t>
+                    <w:t>-{card}({noCards}</w:t>
                   </w:r>
                   <w:r>
                     <w:rPr>
@@ -357,7 +311,6 @@
                                 </w:rPr>
                                 <w:t xml:space="preserve"> </w:t>
                               </w:r>
-                              <w:proofErr w:type="gramStart"/>
                               <w:r>
                                 <w:rPr>
                                   <w:rFonts w:ascii="Arial" w:eastAsia="Times New Roman" w:hAnsi="Arial" w:cs="Arial"/>
@@ -368,7 +321,6 @@
                                 </w:rPr>
                                 <w:t>ADDRESS :</w:t>
                               </w:r>
-                              <w:proofErr w:type="gramEnd"/>
                             </w:p>
                             <w:tbl>
                               <w:tblPr>
@@ -431,43 +383,7 @@
                                         <w:sz w:val="17"/>
                                         <w:szCs w:val="17"/>
                                       </w:rPr>
-                                      <w:t xml:space="preserve">{IMAGE </w:t>
-                                    </w:r>
-                                    <w:proofErr w:type="spellStart"/>
-                                    <w:r>
-                                      <w:rPr>
-                                        <w:rFonts w:ascii="Arial" w:eastAsia="Times New Roman" w:hAnsi="Arial" w:cs="Arial"/>
-                                        <w:sz w:val="17"/>
-                                        <w:szCs w:val="17"/>
-                                      </w:rPr>
-                                      <w:t>qrCode</w:t>
-                                    </w:r>
-                                    <w:proofErr w:type="spellEnd"/>
-                                    <w:r>
-                                      <w:rPr>
-                                        <w:rFonts w:ascii="Arial" w:eastAsia="Times New Roman" w:hAnsi="Arial" w:cs="Arial"/>
-                                        <w:sz w:val="17"/>
-                                        <w:szCs w:val="17"/>
-                                      </w:rPr>
-                                      <w:t>(</w:t>
-                                    </w:r>
-                                    <w:proofErr w:type="spellStart"/>
-                                    <w:r>
-                                      <w:rPr>
-                                        <w:rFonts w:ascii="Arial" w:eastAsia="Times New Roman" w:hAnsi="Arial" w:cs="Arial"/>
-                                        <w:sz w:val="17"/>
-                                        <w:szCs w:val="17"/>
-                                      </w:rPr>
-                                      <w:t>url</w:t>
-                                    </w:r>
-                                    <w:proofErr w:type="spellEnd"/>
-                                    <w:r>
-                                      <w:rPr>
-                                        <w:rFonts w:ascii="Arial" w:eastAsia="Times New Roman" w:hAnsi="Arial" w:cs="Arial"/>
-                                        <w:sz w:val="17"/>
-                                        <w:szCs w:val="17"/>
-                                      </w:rPr>
-                                      <w:t>)}</w:t>
+                                      <w:t>{IMAGE qrCode(url)}</w:t>
                                     </w:r>
                                   </w:p>
                                 </w:tc>
@@ -721,27 +637,7 @@
                                         <w:sz w:val="17"/>
                                         <w:szCs w:val="17"/>
                                       </w:rPr>
-                                      <w:t>{</w:t>
-                                    </w:r>
-                                    <w:proofErr w:type="spellStart"/>
-                                    <w:r>
-                                      <w:rPr>
-                                        <w:rFonts w:ascii="Arial" w:eastAsia="Times New Roman" w:hAnsi="Arial" w:cs="Arial"/>
-                                        <w:color w:val="333333"/>
-                                        <w:sz w:val="17"/>
-                                        <w:szCs w:val="17"/>
-                                      </w:rPr>
-                                      <w:t>nearBy</w:t>
-                                    </w:r>
-                                    <w:proofErr w:type="spellEnd"/>
-                                    <w:r>
-                                      <w:rPr>
-                                        <w:rFonts w:ascii="Arial" w:eastAsia="Times New Roman" w:hAnsi="Arial" w:cs="Arial"/>
-                                        <w:color w:val="333333"/>
-                                        <w:sz w:val="17"/>
-                                        <w:szCs w:val="17"/>
-                                      </w:rPr>
-                                      <w:t>}</w:t>
+                                      <w:t>{nearBy}</w:t>
                                     </w:r>
                                   </w:p>
                                 </w:tc>
@@ -784,25 +680,7 @@
                                         <w:sz w:val="17"/>
                                         <w:szCs w:val="17"/>
                                       </w:rPr>
-                                      <w:t>{city} – {</w:t>
-                                    </w:r>
-                                    <w:proofErr w:type="spellStart"/>
-                                    <w:r>
-                                      <w:rPr>
-                                        <w:rFonts w:ascii="Arial" w:eastAsia="Times New Roman" w:hAnsi="Arial" w:cs="Arial"/>
-                                        <w:sz w:val="17"/>
-                                        <w:szCs w:val="17"/>
-                                      </w:rPr>
-                                      <w:t>pincode</w:t>
-                                    </w:r>
-                                    <w:proofErr w:type="spellEnd"/>
-                                    <w:r>
-                                      <w:rPr>
-                                        <w:rFonts w:ascii="Arial" w:eastAsia="Times New Roman" w:hAnsi="Arial" w:cs="Arial"/>
-                                        <w:sz w:val="17"/>
-                                        <w:szCs w:val="17"/>
-                                      </w:rPr>
-                                      <w:t>}</w:t>
+                                      <w:t>{city} – {pincode}</w:t>
                                     </w:r>
                                   </w:p>
                                 </w:tc>
@@ -982,7 +860,6 @@
                                 </w:rPr>
                                 <w:t xml:space="preserve">{FOR ship in </w:t>
                               </w:r>
-                              <w:proofErr w:type="spellStart"/>
                               <w:r>
                                 <w:rPr>
                                   <w:rFonts w:ascii="Arial" w:eastAsia="Times New Roman" w:hAnsi="Arial" w:cs="Arial"/>
@@ -990,17 +867,7 @@
                                   <w:sz w:val="17"/>
                                   <w:szCs w:val="17"/>
                                 </w:rPr>
-                                <w:t>shipToContact</w:t>
-                              </w:r>
-                              <w:proofErr w:type="spellEnd"/>
-                              <w:r>
-                                <w:rPr>
-                                  <w:rFonts w:ascii="Arial" w:eastAsia="Times New Roman" w:hAnsi="Arial" w:cs="Arial"/>
-                                  <w:color w:val="333333"/>
-                                  <w:sz w:val="17"/>
-                                  <w:szCs w:val="17"/>
-                                </w:rPr>
-                                <w:t>}</w:t>
+                                <w:t>shipToContact}</w:t>
                               </w:r>
                             </w:p>
                           </w:tc>
@@ -1046,27 +913,7 @@
                                   <w:sz w:val="17"/>
                                   <w:szCs w:val="17"/>
                                 </w:rPr>
-                                <w:t>{INS $</w:t>
-                              </w:r>
-                              <w:proofErr w:type="spellStart"/>
-                              <w:proofErr w:type="gramStart"/>
-                              <w:r>
-                                <w:rPr>
-                                  <w:rFonts w:ascii="Arial" w:eastAsia="Times New Roman" w:hAnsi="Arial" w:cs="Arial"/>
-                                  <w:sz w:val="17"/>
-                                  <w:szCs w:val="17"/>
-                                </w:rPr>
-                                <w:t>ship.contact</w:t>
-                              </w:r>
-                              <w:proofErr w:type="spellEnd"/>
-                              <w:proofErr w:type="gramEnd"/>
-                              <w:r>
-                                <w:rPr>
-                                  <w:rFonts w:ascii="Arial" w:eastAsia="Times New Roman" w:hAnsi="Arial" w:cs="Arial"/>
-                                  <w:sz w:val="17"/>
-                                  <w:szCs w:val="17"/>
-                                </w:rPr>
-                                <w:t>}</w:t>
+                                <w:t>{INS $ship.contact}</w:t>
                               </w:r>
                             </w:p>
                           </w:tc>
@@ -1088,27 +935,7 @@
                                   <w:sz w:val="17"/>
                                   <w:szCs w:val="17"/>
                                 </w:rPr>
-                                <w:t>{INS $</w:t>
-                              </w:r>
-                              <w:proofErr w:type="spellStart"/>
-                              <w:proofErr w:type="gramStart"/>
-                              <w:r>
-                                <w:rPr>
-                                  <w:rFonts w:ascii="Arial" w:eastAsia="Times New Roman" w:hAnsi="Arial" w:cs="Arial"/>
-                                  <w:sz w:val="17"/>
-                                  <w:szCs w:val="17"/>
-                                </w:rPr>
-                                <w:t>ship.email</w:t>
-                              </w:r>
-                              <w:proofErr w:type="spellEnd"/>
-                              <w:proofErr w:type="gramEnd"/>
-                              <w:r>
-                                <w:rPr>
-                                  <w:rFonts w:ascii="Arial" w:eastAsia="Times New Roman" w:hAnsi="Arial" w:cs="Arial"/>
-                                  <w:sz w:val="17"/>
-                                  <w:szCs w:val="17"/>
-                                </w:rPr>
-                                <w:t>}</w:t>
+                                <w:t>{INS $ship.email}</w:t>
                               </w:r>
                             </w:p>
                           </w:tc>
@@ -1340,20 +1167,8 @@
                             <w:sz w:val="17"/>
                             <w:szCs w:val="17"/>
                           </w:rPr>
-                          <w:t xml:space="preserve">SERVICE </w:t>
+                          <w:t>SERVICE FREQUENCY :</w:t>
                         </w:r>
-                        <w:proofErr w:type="gramStart"/>
-                        <w:r>
-                          <w:rPr>
-                            <w:rFonts w:ascii="Arial" w:eastAsia="Times New Roman" w:hAnsi="Arial" w:cs="Arial"/>
-                            <w:b/>
-                            <w:bCs/>
-                            <w:sz w:val="17"/>
-                            <w:szCs w:val="17"/>
-                          </w:rPr>
-                          <w:t>FREQUENCY :</w:t>
-                        </w:r>
-                        <w:proofErr w:type="gramEnd"/>
                         <w:r>
                           <w:rPr>
                             <w:rFonts w:ascii="Arial" w:eastAsia="Times New Roman" w:hAnsi="Arial" w:cs="Arial"/>
@@ -1424,20 +1239,8 @@
                                   <w:sz w:val="17"/>
                                   <w:szCs w:val="17"/>
                                 </w:rPr>
-                                <w:t xml:space="preserve">LOCATION TO BE </w:t>
-                              </w:r>
-                              <w:proofErr w:type="gramStart"/>
-                              <w:r>
-                                <w:rPr>
-                                  <w:rFonts w:ascii="Arial" w:eastAsia="Times New Roman" w:hAnsi="Arial" w:cs="Arial"/>
-                                  <w:b/>
-                                  <w:bCs/>
-                                  <w:sz w:val="17"/>
-                                  <w:szCs w:val="17"/>
-                                </w:rPr>
-                                <w:t>TREATED :</w:t>
-                              </w:r>
-                              <w:proofErr w:type="gramEnd"/>
+                                <w:t>LOCATION TO BE TREATED :</w:t>
+                              </w:r>
                             </w:p>
                           </w:tc>
                           <w:tc>
@@ -1455,7 +1258,6 @@
                                   <w:szCs w:val="17"/>
                                 </w:rPr>
                               </w:pPr>
-                              <w:proofErr w:type="gramStart"/>
                               <w:r>
                                 <w:rPr>
                                   <w:rFonts w:ascii="Arial" w:eastAsia="Times New Roman" w:hAnsi="Arial" w:cs="Arial"/>
@@ -1466,7 +1268,6 @@
                                 </w:rPr>
                                 <w:t>AREA :</w:t>
                               </w:r>
-                              <w:proofErr w:type="gramEnd"/>
                               <w:r>
                                 <w:rPr>
                                   <w:rFonts w:ascii="Arial" w:eastAsia="Times New Roman" w:hAnsi="Arial" w:cs="Arial"/>
@@ -1586,7 +1387,7 @@
                           </w:tc>
                           <w:tc>
                             <w:tcPr>
-                              <w:tcW w:w="3688" w:type="pct"/>
+                              <w:tcW w:w="3693" w:type="pct"/>
                               <w:gridSpan w:val="2"/>
                               <w:hideMark/>
                             </w:tcPr>
@@ -1639,7 +1440,7 @@
                         <w:tr>
                           <w:tc>
                             <w:tcPr>
-                              <w:tcW w:w="3339" w:type="dxa"/>
+                              <w:tcW w:w="1307" w:type="pct"/>
                             </w:tcPr>
                             <w:p>
                               <w:pPr>
@@ -1655,23 +1456,13 @@
                                   <w:sz w:val="17"/>
                                   <w:szCs w:val="17"/>
                                 </w:rPr>
-                                <w:t>{INS $</w:t>
-                              </w:r>
-                              <w:proofErr w:type="gramStart"/>
-                              <w:r>
-                                <w:rPr>
-                                  <w:rFonts w:ascii="Arial" w:eastAsia="Times New Roman" w:hAnsi="Arial" w:cs="Arial"/>
-                                  <w:sz w:val="17"/>
-                                  <w:szCs w:val="17"/>
-                                </w:rPr>
-                                <w:t>serv }</w:t>
-                              </w:r>
-                              <w:proofErr w:type="gramEnd"/>
+                                <w:t>{INS $serv.name }</w:t>
+                              </w:r>
                             </w:p>
                           </w:tc>
                           <w:tc>
                             <w:tcPr>
-                              <w:tcW w:w="3340" w:type="dxa"/>
+                              <w:tcW w:w="3693" w:type="pct"/>
                               <w:gridSpan w:val="2"/>
                             </w:tcPr>
                             <w:p>
@@ -1682,13 +1473,37 @@
                                   <w:szCs w:val="17"/>
                                 </w:rPr>
                               </w:pPr>
+                              <w:r>
+                                <w:rPr>
+                                  <w:rFonts w:ascii="Arial" w:eastAsia="Times New Roman" w:hAnsi="Arial" w:cs="Arial"/>
+                                  <w:sz w:val="17"/>
+                                  <w:szCs w:val="17"/>
+                                </w:rPr>
+                                <w:t>{INS $serv.</w:t>
+                              </w:r>
+                              <w:r>
+                                <w:rPr>
+                                  <w:rFonts w:ascii="Arial" w:eastAsia="Times New Roman" w:hAnsi="Arial" w:cs="Arial"/>
+                                  <w:sz w:val="17"/>
+                                  <w:szCs w:val="17"/>
+                                </w:rPr>
+                                <w:t>chemicals</w:t>
+                              </w:r>
+                              <w:r>
+                                <w:rPr>
+                                  <w:rFonts w:ascii="Arial" w:eastAsia="Times New Roman" w:hAnsi="Arial" w:cs="Arial"/>
+                                  <w:sz w:val="17"/>
+                                  <w:szCs w:val="17"/>
+                                </w:rPr>
+                                <w:t xml:space="preserve"> }</w:t>
+                              </w:r>
                             </w:p>
                           </w:tc>
                         </w:tr>
                         <w:tr>
                           <w:tc>
                             <w:tcPr>
-                              <w:tcW w:w="6679" w:type="dxa"/>
+                              <w:tcW w:w="5000" w:type="pct"/>
                               <w:gridSpan w:val="3"/>
                             </w:tcPr>
                             <w:p>
@@ -1729,7 +1544,7 @@
                         <w:tr>
                           <w:tc>
                             <w:tcPr>
-                              <w:tcW w:w="3339" w:type="dxa"/>
+                              <w:tcW w:w="1312" w:type="pct"/>
                               <w:gridSpan w:val="2"/>
                             </w:tcPr>
                             <w:p>
@@ -1744,7 +1559,7 @@
                           </w:tc>
                           <w:tc>
                             <w:tcPr>
-                              <w:tcW w:w="3340" w:type="dxa"/>
+                              <w:tcW w:w="3688" w:type="pct"/>
                             </w:tcPr>
                             <w:p>
                               <w:pPr>
@@ -1822,20 +1637,8 @@
                             <w:sz w:val="17"/>
                             <w:szCs w:val="17"/>
                           </w:rPr>
-                          <w:t xml:space="preserve">SERVICE </w:t>
+                          <w:t>SERVICE DUE :</w:t>
                         </w:r>
-                        <w:proofErr w:type="gramStart"/>
-                        <w:r>
-                          <w:rPr>
-                            <w:rFonts w:ascii="Arial" w:eastAsia="Times New Roman" w:hAnsi="Arial" w:cs="Arial"/>
-                            <w:b/>
-                            <w:bCs/>
-                            <w:sz w:val="17"/>
-                            <w:szCs w:val="17"/>
-                          </w:rPr>
-                          <w:t>DUE :</w:t>
-                        </w:r>
-                        <w:proofErr w:type="gramEnd"/>
                         <w:r>
                           <w:rPr>
                             <w:rFonts w:ascii="Arial" w:eastAsia="Times New Roman" w:hAnsi="Arial" w:cs="Arial"/>
@@ -1853,27 +1656,7 @@
                             <w:sz w:val="17"/>
                             <w:szCs w:val="17"/>
                           </w:rPr>
-                          <w:t>{</w:t>
-                        </w:r>
-                        <w:proofErr w:type="spellStart"/>
-                        <w:r>
-                          <w:rPr>
-                            <w:rFonts w:ascii="Arial" w:eastAsia="Times New Roman" w:hAnsi="Arial" w:cs="Arial"/>
-                            <w:color w:val="000000" w:themeColor="text1"/>
-                            <w:sz w:val="17"/>
-                            <w:szCs w:val="17"/>
-                          </w:rPr>
-                          <w:t>serviceDue</w:t>
-                        </w:r>
-                        <w:proofErr w:type="spellEnd"/>
-                        <w:r>
-                          <w:rPr>
-                            <w:rFonts w:ascii="Arial" w:eastAsia="Times New Roman" w:hAnsi="Arial" w:cs="Arial"/>
-                            <w:color w:val="000000" w:themeColor="text1"/>
-                            <w:sz w:val="17"/>
-                            <w:szCs w:val="17"/>
-                          </w:rPr>
-                          <w:t>}</w:t>
+                          <w:t>{serviceDue}</w:t>
                         </w:r>
                       </w:p>
                     </w:tc>
@@ -1903,20 +1686,8 @@
                             <w:sz w:val="17"/>
                             <w:szCs w:val="17"/>
                           </w:rPr>
-                          <w:t xml:space="preserve">BILLING </w:t>
+                          <w:t>BILLING FREQUENCY :</w:t>
                         </w:r>
-                        <w:proofErr w:type="gramStart"/>
-                        <w:r>
-                          <w:rPr>
-                            <w:rFonts w:ascii="Arial" w:eastAsia="Times New Roman" w:hAnsi="Arial" w:cs="Arial"/>
-                            <w:b/>
-                            <w:bCs/>
-                            <w:sz w:val="17"/>
-                            <w:szCs w:val="17"/>
-                          </w:rPr>
-                          <w:t>FREQUENCY :</w:t>
-                        </w:r>
-                        <w:proofErr w:type="gramEnd"/>
                         <w:r>
                           <w:rPr>
                             <w:rFonts w:ascii="Arial" w:eastAsia="Times New Roman" w:hAnsi="Arial" w:cs="Arial"/>
@@ -1933,25 +1704,7 @@
                             <w:sz w:val="17"/>
                             <w:szCs w:val="17"/>
                           </w:rPr>
-                          <w:t>{</w:t>
-                        </w:r>
-                        <w:proofErr w:type="spellStart"/>
-                        <w:r>
-                          <w:rPr>
-                            <w:rFonts w:ascii="Arial" w:eastAsia="Times New Roman" w:hAnsi="Arial" w:cs="Arial"/>
-                            <w:sz w:val="17"/>
-                            <w:szCs w:val="17"/>
-                          </w:rPr>
-                          <w:t>billingFrequency</w:t>
-                        </w:r>
-                        <w:proofErr w:type="spellEnd"/>
-                        <w:r>
-                          <w:rPr>
-                            <w:rFonts w:ascii="Arial" w:eastAsia="Times New Roman" w:hAnsi="Arial" w:cs="Arial"/>
-                            <w:sz w:val="17"/>
-                            <w:szCs w:val="17"/>
-                          </w:rPr>
-                          <w:t>}</w:t>
+                          <w:t>{billingFrequency}</w:t>
                         </w:r>
                       </w:p>
                     </w:tc>
@@ -1981,20 +1734,8 @@
                             <w:sz w:val="17"/>
                             <w:szCs w:val="17"/>
                           </w:rPr>
-                          <w:t xml:space="preserve">SPECIAL </w:t>
+                          <w:t>SPECIAL INST. :</w:t>
                         </w:r>
-                        <w:proofErr w:type="gramStart"/>
-                        <w:r>
-                          <w:rPr>
-                            <w:rFonts w:ascii="Arial" w:eastAsia="Times New Roman" w:hAnsi="Arial" w:cs="Arial"/>
-                            <w:b/>
-                            <w:bCs/>
-                            <w:sz w:val="17"/>
-                            <w:szCs w:val="17"/>
-                          </w:rPr>
-                          <w:t>INST. :</w:t>
-                        </w:r>
-                        <w:proofErr w:type="gramEnd"/>
                         <w:r>
                           <w:rPr>
                             <w:rFonts w:ascii="Arial" w:eastAsia="Times New Roman" w:hAnsi="Arial" w:cs="Arial"/>
@@ -2012,27 +1753,7 @@
                             <w:sz w:val="17"/>
                             <w:szCs w:val="17"/>
                           </w:rPr>
-                          <w:t>{</w:t>
-                        </w:r>
-                        <w:proofErr w:type="spellStart"/>
-                        <w:r>
-                          <w:rPr>
-                            <w:rFonts w:ascii="Arial" w:eastAsia="Times New Roman" w:hAnsi="Arial" w:cs="Arial"/>
-                            <w:bCs/>
-                            <w:sz w:val="17"/>
-                            <w:szCs w:val="17"/>
-                          </w:rPr>
-                          <w:t>specialInstruction</w:t>
-                        </w:r>
-                        <w:proofErr w:type="spellEnd"/>
-                        <w:r>
-                          <w:rPr>
-                            <w:rFonts w:ascii="Arial" w:eastAsia="Times New Roman" w:hAnsi="Arial" w:cs="Arial"/>
-                            <w:bCs/>
-                            <w:sz w:val="17"/>
-                            <w:szCs w:val="17"/>
-                          </w:rPr>
-                          <w:t>}</w:t>
+                          <w:t>{specialInstruction}</w:t>
                         </w:r>
                       </w:p>
                     </w:tc>

</xml_diff>

<commit_message>
GS & card file changes
</commit_message>
<xml_diff>
--- a/backend/controllers/test3.docx
+++ b/backend/controllers/test3.docx
@@ -91,7 +91,16 @@
                       <w:sz w:val="17"/>
                       <w:szCs w:val="17"/>
                     </w:rPr>
-                    <w:t>{contractNo}</w:t>
+                    <w:t>{</w:t>
+                  </w:r>
+                  <w:proofErr w:type="gramStart"/>
+                  <w:r>
+                    <w:rPr>
+                      <w:rFonts w:ascii="Arial" w:eastAsia="Times New Roman" w:hAnsi="Arial" w:cs="Arial"/>
+                      <w:sz w:val="17"/>
+                      <w:szCs w:val="17"/>
+                    </w:rPr>
+                    <w:t>contractNo}</w:t>
                   </w:r>
                   <w:r>
                     <w:rPr>
@@ -99,7 +108,16 @@
                       <w:sz w:val="17"/>
                       <w:szCs w:val="17"/>
                     </w:rPr>
-                    <w:t>   R</w:t>
+                    <w:t xml:space="preserve">   </w:t>
+                  </w:r>
+                  <w:proofErr w:type="gramEnd"/>
+                  <w:r>
+                    <w:rPr>
+                      <w:rFonts w:ascii="Arial" w:eastAsia="Times New Roman" w:hAnsi="Arial" w:cs="Arial"/>
+                      <w:sz w:val="17"/>
+                      <w:szCs w:val="17"/>
+                    </w:rPr>
+                    <w:t>N</w:t>
                   </w:r>
                   <w:r>
                     <w:rPr>
@@ -311,6 +329,7 @@
                                 </w:rPr>
                                 <w:t xml:space="preserve"> </w:t>
                               </w:r>
+                              <w:proofErr w:type="gramStart"/>
                               <w:r>
                                 <w:rPr>
                                   <w:rFonts w:ascii="Arial" w:eastAsia="Times New Roman" w:hAnsi="Arial" w:cs="Arial"/>
@@ -321,6 +340,7 @@
                                 </w:rPr>
                                 <w:t>ADDRESS :</w:t>
                               </w:r>
+                              <w:proofErr w:type="gramEnd"/>
                             </w:p>
                             <w:tbl>
                               <w:tblPr>
@@ -360,7 +380,23 @@
                                         <w:sz w:val="17"/>
                                         <w:szCs w:val="17"/>
                                       </w:rPr>
-                                      <w:t>{prefix} {name}</w:t>
+                                      <w:t>{prefix}</w:t>
+                                    </w:r>
+                                    <w:r>
+                                      <w:rPr>
+                                        <w:rFonts w:ascii="Arial" w:eastAsia="Times New Roman" w:hAnsi="Arial" w:cs="Arial"/>
+                                        <w:sz w:val="17"/>
+                                        <w:szCs w:val="17"/>
+                                      </w:rPr>
+                                      <w:t>.</w:t>
+                                    </w:r>
+                                    <w:r>
+                                      <w:rPr>
+                                        <w:rFonts w:ascii="Arial" w:eastAsia="Times New Roman" w:hAnsi="Arial" w:cs="Arial"/>
+                                        <w:sz w:val="17"/>
+                                        <w:szCs w:val="17"/>
+                                      </w:rPr>
+                                      <w:t xml:space="preserve"> {name}</w:t>
                                     </w:r>
                                   </w:p>
                                 </w:tc>
@@ -633,11 +669,18 @@
                                     <w:r>
                                       <w:rPr>
                                         <w:rFonts w:ascii="Arial" w:eastAsia="Times New Roman" w:hAnsi="Arial" w:cs="Arial"/>
-                                        <w:color w:val="333333"/>
-                                        <w:sz w:val="17"/>
-                                        <w:szCs w:val="17"/>
-                                      </w:rPr>
-                                      <w:t>{nearBy}</w:t>
+                                        <w:sz w:val="17"/>
+                                        <w:szCs w:val="17"/>
+                                      </w:rPr>
+                                      <w:t>{city} – {pincode}</w:t>
+                                    </w:r>
+                                    <w:r>
+                                      <w:rPr>
+                                        <w:rFonts w:ascii="Arial" w:eastAsia="Times New Roman" w:hAnsi="Arial" w:cs="Arial"/>
+                                        <w:sz w:val="17"/>
+                                        <w:szCs w:val="17"/>
+                                      </w:rPr>
+                                      <w:t>,</w:t>
                                     </w:r>
                                   </w:p>
                                 </w:tc>
@@ -677,10 +720,11 @@
                                     <w:r>
                                       <w:rPr>
                                         <w:rFonts w:ascii="Arial" w:eastAsia="Times New Roman" w:hAnsi="Arial" w:cs="Arial"/>
-                                        <w:sz w:val="17"/>
-                                        <w:szCs w:val="17"/>
-                                      </w:rPr>
-                                      <w:t>{city} – {pincode}</w:t>
+                                        <w:color w:val="333333"/>
+                                        <w:sz w:val="17"/>
+                                        <w:szCs w:val="17"/>
+                                      </w:rPr>
+                                      <w:t>{nearBy}</w:t>
                                     </w:r>
                                   </w:p>
                                 </w:tc>
@@ -913,7 +957,25 @@
                                   <w:sz w:val="17"/>
                                   <w:szCs w:val="17"/>
                                 </w:rPr>
-                                <w:t>{INS $ship.contact}</w:t>
+                                <w:t>{INS $</w:t>
+                              </w:r>
+                              <w:proofErr w:type="gramStart"/>
+                              <w:r>
+                                <w:rPr>
+                                  <w:rFonts w:ascii="Arial" w:eastAsia="Times New Roman" w:hAnsi="Arial" w:cs="Arial"/>
+                                  <w:sz w:val="17"/>
+                                  <w:szCs w:val="17"/>
+                                </w:rPr>
+                                <w:t>ship.contact</w:t>
+                              </w:r>
+                              <w:proofErr w:type="gramEnd"/>
+                              <w:r>
+                                <w:rPr>
+                                  <w:rFonts w:ascii="Arial" w:eastAsia="Times New Roman" w:hAnsi="Arial" w:cs="Arial"/>
+                                  <w:sz w:val="17"/>
+                                  <w:szCs w:val="17"/>
+                                </w:rPr>
+                                <w:t>}</w:t>
                               </w:r>
                             </w:p>
                           </w:tc>
@@ -935,7 +997,25 @@
                                   <w:sz w:val="17"/>
                                   <w:szCs w:val="17"/>
                                 </w:rPr>
-                                <w:t>{INS $ship.email}</w:t>
+                                <w:t>{INS $</w:t>
+                              </w:r>
+                              <w:proofErr w:type="gramStart"/>
+                              <w:r>
+                                <w:rPr>
+                                  <w:rFonts w:ascii="Arial" w:eastAsia="Times New Roman" w:hAnsi="Arial" w:cs="Arial"/>
+                                  <w:sz w:val="17"/>
+                                  <w:szCs w:val="17"/>
+                                </w:rPr>
+                                <w:t>ship.email</w:t>
+                              </w:r>
+                              <w:proofErr w:type="gramEnd"/>
+                              <w:r>
+                                <w:rPr>
+                                  <w:rFonts w:ascii="Arial" w:eastAsia="Times New Roman" w:hAnsi="Arial" w:cs="Arial"/>
+                                  <w:sz w:val="17"/>
+                                  <w:szCs w:val="17"/>
+                                </w:rPr>
+                                <w:t>}</w:t>
                               </w:r>
                             </w:p>
                           </w:tc>
@@ -1167,8 +1247,20 @@
                             <w:sz w:val="17"/>
                             <w:szCs w:val="17"/>
                           </w:rPr>
-                          <w:t>SERVICE FREQUENCY :</w:t>
+                          <w:t xml:space="preserve">SERVICE </w:t>
                         </w:r>
+                        <w:proofErr w:type="gramStart"/>
+                        <w:r>
+                          <w:rPr>
+                            <w:rFonts w:ascii="Arial" w:eastAsia="Times New Roman" w:hAnsi="Arial" w:cs="Arial"/>
+                            <w:b/>
+                            <w:bCs/>
+                            <w:sz w:val="17"/>
+                            <w:szCs w:val="17"/>
+                          </w:rPr>
+                          <w:t>FREQUENCY :</w:t>
+                        </w:r>
+                        <w:proofErr w:type="gramEnd"/>
                         <w:r>
                           <w:rPr>
                             <w:rFonts w:ascii="Arial" w:eastAsia="Times New Roman" w:hAnsi="Arial" w:cs="Arial"/>
@@ -1239,8 +1331,20 @@
                                   <w:sz w:val="17"/>
                                   <w:szCs w:val="17"/>
                                 </w:rPr>
-                                <w:t>LOCATION TO BE TREATED :</w:t>
-                              </w:r>
+                                <w:t xml:space="preserve">LOCATION TO BE </w:t>
+                              </w:r>
+                              <w:proofErr w:type="gramStart"/>
+                              <w:r>
+                                <w:rPr>
+                                  <w:rFonts w:ascii="Arial" w:eastAsia="Times New Roman" w:hAnsi="Arial" w:cs="Arial"/>
+                                  <w:b/>
+                                  <w:bCs/>
+                                  <w:sz w:val="17"/>
+                                  <w:szCs w:val="17"/>
+                                </w:rPr>
+                                <w:t>TREATED :</w:t>
+                              </w:r>
+                              <w:proofErr w:type="gramEnd"/>
                             </w:p>
                           </w:tc>
                           <w:tc>
@@ -1258,6 +1362,7 @@
                                   <w:szCs w:val="17"/>
                                 </w:rPr>
                               </w:pPr>
+                              <w:proofErr w:type="gramStart"/>
                               <w:r>
                                 <w:rPr>
                                   <w:rFonts w:ascii="Arial" w:eastAsia="Times New Roman" w:hAnsi="Arial" w:cs="Arial"/>
@@ -1268,6 +1373,7 @@
                                 </w:rPr>
                                 <w:t>AREA :</w:t>
                               </w:r>
+                              <w:proofErr w:type="gramEnd"/>
                               <w:r>
                                 <w:rPr>
                                   <w:rFonts w:ascii="Arial" w:eastAsia="Times New Roman" w:hAnsi="Arial" w:cs="Arial"/>
@@ -1355,14 +1461,13 @@
                           <w:tblLook w:val="04A0" w:firstRow="1" w:lastRow="0" w:firstColumn="1" w:lastColumn="0" w:noHBand="0" w:noVBand="1"/>
                         </w:tblPr>
                         <w:tblGrid>
-                          <w:gridCol w:w="1746"/>
-                          <w:gridCol w:w="7"/>
-                          <w:gridCol w:w="4926"/>
+                          <w:gridCol w:w="1883"/>
+                          <w:gridCol w:w="4796"/>
                         </w:tblGrid>
                         <w:tr>
                           <w:tc>
                             <w:tcPr>
-                              <w:tcW w:w="1307" w:type="pct"/>
+                              <w:tcW w:w="1410" w:type="pct"/>
                               <w:hideMark/>
                             </w:tcPr>
                             <w:p>
@@ -1387,8 +1492,7 @@
                           </w:tc>
                           <w:tc>
                             <w:tcPr>
-                              <w:tcW w:w="3693" w:type="pct"/>
-                              <w:gridSpan w:val="2"/>
+                              <w:tcW w:w="3590" w:type="pct"/>
                               <w:hideMark/>
                             </w:tcPr>
                             <w:p>
@@ -1416,7 +1520,7 @@
                           <w:tc>
                             <w:tcPr>
                               <w:tcW w:w="5000" w:type="pct"/>
-                              <w:gridSpan w:val="3"/>
+                              <w:gridSpan w:val="2"/>
                             </w:tcPr>
                             <w:p>
                               <w:pPr>
@@ -1440,7 +1544,7 @@
                         <w:tr>
                           <w:tc>
                             <w:tcPr>
-                              <w:tcW w:w="1307" w:type="pct"/>
+                              <w:tcW w:w="1410" w:type="pct"/>
                             </w:tcPr>
                             <w:p>
                               <w:pPr>
@@ -1456,14 +1560,23 @@
                                   <w:sz w:val="17"/>
                                   <w:szCs w:val="17"/>
                                 </w:rPr>
-                                <w:t>{INS $serv.name }</w:t>
-                              </w:r>
+                                <w:t>{INS $</w:t>
+                              </w:r>
+                              <w:proofErr w:type="gramStart"/>
+                              <w:r>
+                                <w:rPr>
+                                  <w:rFonts w:ascii="Arial" w:eastAsia="Times New Roman" w:hAnsi="Arial" w:cs="Arial"/>
+                                  <w:sz w:val="17"/>
+                                  <w:szCs w:val="17"/>
+                                </w:rPr>
+                                <w:t>serv.name }</w:t>
+                              </w:r>
+                              <w:proofErr w:type="gramEnd"/>
                             </w:p>
                           </w:tc>
                           <w:tc>
                             <w:tcPr>
-                              <w:tcW w:w="3693" w:type="pct"/>
-                              <w:gridSpan w:val="2"/>
+                              <w:tcW w:w="3590" w:type="pct"/>
                             </w:tcPr>
                             <w:p>
                               <w:pPr>
@@ -1479,16 +1592,18 @@
                                   <w:sz w:val="17"/>
                                   <w:szCs w:val="17"/>
                                 </w:rPr>
-                                <w:t>{INS $serv.</w:t>
-                              </w:r>
-                              <w:r>
-                                <w:rPr>
-                                  <w:rFonts w:ascii="Arial" w:eastAsia="Times New Roman" w:hAnsi="Arial" w:cs="Arial"/>
-                                  <w:sz w:val="17"/>
-                                  <w:szCs w:val="17"/>
-                                </w:rPr>
-                                <w:t>chemicals</w:t>
-                              </w:r>
+                                <w:t>{INS $</w:t>
+                              </w:r>
+                              <w:proofErr w:type="gramStart"/>
+                              <w:r>
+                                <w:rPr>
+                                  <w:rFonts w:ascii="Arial" w:eastAsia="Times New Roman" w:hAnsi="Arial" w:cs="Arial"/>
+                                  <w:sz w:val="17"/>
+                                  <w:szCs w:val="17"/>
+                                </w:rPr>
+                                <w:t>serv.chemicals</w:t>
+                              </w:r>
+                              <w:proofErr w:type="gramEnd"/>
                               <w:r>
                                 <w:rPr>
                                   <w:rFonts w:ascii="Arial" w:eastAsia="Times New Roman" w:hAnsi="Arial" w:cs="Arial"/>
@@ -1504,7 +1619,7 @@
                           <w:tc>
                             <w:tcPr>
                               <w:tcW w:w="5000" w:type="pct"/>
-                              <w:gridSpan w:val="3"/>
+                              <w:gridSpan w:val="2"/>
                             </w:tcPr>
                             <w:p>
                               <w:pPr>
@@ -1544,8 +1659,7 @@
                         <w:tr>
                           <w:tc>
                             <w:tcPr>
-                              <w:tcW w:w="1312" w:type="pct"/>
-                              <w:gridSpan w:val="2"/>
+                              <w:tcW w:w="1410" w:type="pct"/>
                             </w:tcPr>
                             <w:p>
                               <w:pPr>
@@ -1559,7 +1673,7 @@
                           </w:tc>
                           <w:tc>
                             <w:tcPr>
-                              <w:tcW w:w="3688" w:type="pct"/>
+                              <w:tcW w:w="3590" w:type="pct"/>
                             </w:tcPr>
                             <w:p>
                               <w:pPr>
@@ -1637,8 +1751,20 @@
                             <w:sz w:val="17"/>
                             <w:szCs w:val="17"/>
                           </w:rPr>
-                          <w:t>SERVICE DUE :</w:t>
+                          <w:t xml:space="preserve">SERVICE </w:t>
                         </w:r>
+                        <w:proofErr w:type="gramStart"/>
+                        <w:r>
+                          <w:rPr>
+                            <w:rFonts w:ascii="Arial" w:eastAsia="Times New Roman" w:hAnsi="Arial" w:cs="Arial"/>
+                            <w:b/>
+                            <w:bCs/>
+                            <w:sz w:val="17"/>
+                            <w:szCs w:val="17"/>
+                          </w:rPr>
+                          <w:t>DUE :</w:t>
+                        </w:r>
+                        <w:proofErr w:type="gramEnd"/>
                         <w:r>
                           <w:rPr>
                             <w:rFonts w:ascii="Arial" w:eastAsia="Times New Roman" w:hAnsi="Arial" w:cs="Arial"/>
@@ -1686,8 +1812,20 @@
                             <w:sz w:val="17"/>
                             <w:szCs w:val="17"/>
                           </w:rPr>
-                          <w:t>BILLING FREQUENCY :</w:t>
+                          <w:t xml:space="preserve">BILLING </w:t>
                         </w:r>
+                        <w:proofErr w:type="gramStart"/>
+                        <w:r>
+                          <w:rPr>
+                            <w:rFonts w:ascii="Arial" w:eastAsia="Times New Roman" w:hAnsi="Arial" w:cs="Arial"/>
+                            <w:b/>
+                            <w:bCs/>
+                            <w:sz w:val="17"/>
+                            <w:szCs w:val="17"/>
+                          </w:rPr>
+                          <w:t>FREQUENCY :</w:t>
+                        </w:r>
+                        <w:proofErr w:type="gramEnd"/>
                         <w:r>
                           <w:rPr>
                             <w:rFonts w:ascii="Arial" w:eastAsia="Times New Roman" w:hAnsi="Arial" w:cs="Arial"/>
@@ -1734,8 +1872,20 @@
                             <w:sz w:val="17"/>
                             <w:szCs w:val="17"/>
                           </w:rPr>
-                          <w:t>SPECIAL INST. :</w:t>
+                          <w:t xml:space="preserve">SPECIAL </w:t>
                         </w:r>
+                        <w:proofErr w:type="gramStart"/>
+                        <w:r>
+                          <w:rPr>
+                            <w:rFonts w:ascii="Arial" w:eastAsia="Times New Roman" w:hAnsi="Arial" w:cs="Arial"/>
+                            <w:b/>
+                            <w:bCs/>
+                            <w:sz w:val="17"/>
+                            <w:szCs w:val="17"/>
+                          </w:rPr>
+                          <w:t>INST. :</w:t>
+                        </w:r>
+                        <w:proofErr w:type="gramEnd"/>
                         <w:r>
                           <w:rPr>
                             <w:rFonts w:ascii="Arial" w:eastAsia="Times New Roman" w:hAnsi="Arial" w:cs="Arial"/>
@@ -1948,7 +2098,6 @@
     <w:lsdException w:name="HTML Sample" w:semiHidden="1" w:unhideWhenUsed="1"/>
     <w:lsdException w:name="HTML Typewriter" w:semiHidden="1" w:unhideWhenUsed="1"/>
     <w:lsdException w:name="HTML Variable" w:semiHidden="1" w:unhideWhenUsed="1"/>
-    <w:lsdException w:name="Normal Table" w:semiHidden="1" w:unhideWhenUsed="1"/>
     <w:lsdException w:name="annotation subject" w:semiHidden="1" w:unhideWhenUsed="1"/>
     <w:lsdException w:name="No List" w:semiHidden="1" w:unhideWhenUsed="1"/>
     <w:lsdException w:name="Outline List 1" w:semiHidden="1" w:unhideWhenUsed="1"/>
@@ -1991,11 +2140,8 @@
     <w:lsdException w:name="Table Contemporary" w:semiHidden="1" w:unhideWhenUsed="1"/>
     <w:lsdException w:name="Table Elegant" w:semiHidden="1" w:unhideWhenUsed="1"/>
     <w:lsdException w:name="Table Professional" w:semiHidden="1" w:unhideWhenUsed="1"/>
-    <w:lsdException w:name="Table Subtle 1" w:semiHidden="1" w:unhideWhenUsed="1"/>
     <w:lsdException w:name="Table Subtle 2" w:semiHidden="1" w:unhideWhenUsed="1"/>
     <w:lsdException w:name="Table Web 1" w:semiHidden="1" w:unhideWhenUsed="1"/>
-    <w:lsdException w:name="Table Web 2" w:semiHidden="1" w:unhideWhenUsed="1"/>
-    <w:lsdException w:name="Table Web 3" w:semiHidden="1" w:unhideWhenUsed="1"/>
     <w:lsdException w:name="Balloon Text" w:semiHidden="1" w:unhideWhenUsed="1"/>
     <w:lsdException w:name="Table Grid" w:uiPriority="59"/>
     <w:lsdException w:name="Table Theme" w:semiHidden="1" w:unhideWhenUsed="1"/>

</xml_diff>

<commit_message>
contract type added at bckend
</commit_message>
<xml_diff>
--- a/backend/controllers/test3.docx
+++ b/backend/controllers/test3.docx
@@ -91,16 +91,7 @@
                       <w:sz w:val="17"/>
                       <w:szCs w:val="17"/>
                     </w:rPr>
-                    <w:t>{</w:t>
-                  </w:r>
-                  <w:proofErr w:type="gramStart"/>
-                  <w:r>
-                    <w:rPr>
-                      <w:rFonts w:ascii="Arial" w:eastAsia="Times New Roman" w:hAnsi="Arial" w:cs="Arial"/>
-                      <w:sz w:val="17"/>
-                      <w:szCs w:val="17"/>
-                    </w:rPr>
-                    <w:t>contractNo}</w:t>
+                    <w:t>{contractNo}</w:t>
                   </w:r>
                   <w:r>
                     <w:rPr>
@@ -110,14 +101,13 @@
                     </w:rPr>
                     <w:t xml:space="preserve">   </w:t>
                   </w:r>
-                  <w:proofErr w:type="gramEnd"/>
                   <w:r>
                     <w:rPr>
                       <w:rFonts w:ascii="Arial" w:eastAsia="Times New Roman" w:hAnsi="Arial" w:cs="Arial"/>
                       <w:sz w:val="17"/>
                       <w:szCs w:val="17"/>
                     </w:rPr>
-                    <w:t>N</w:t>
+                    <w:t>{type}</w:t>
                   </w:r>
                   <w:r>
                     <w:rPr>
@@ -125,7 +115,7 @@
                       <w:sz w:val="17"/>
                       <w:szCs w:val="17"/>
                     </w:rPr>
-                    <w:t>C | </w:t>
+                    <w:t> | </w:t>
                   </w:r>
                   <w:r>
                     <w:rPr>
@@ -329,7 +319,6 @@
                                 </w:rPr>
                                 <w:t xml:space="preserve"> </w:t>
                               </w:r>
-                              <w:proofErr w:type="gramStart"/>
                               <w:r>
                                 <w:rPr>
                                   <w:rFonts w:ascii="Arial" w:eastAsia="Times New Roman" w:hAnsi="Arial" w:cs="Arial"/>
@@ -340,7 +329,6 @@
                                 </w:rPr>
                                 <w:t>ADDRESS :</w:t>
                               </w:r>
-                              <w:proofErr w:type="gramEnd"/>
                             </w:p>
                             <w:tbl>
                               <w:tblPr>
@@ -957,25 +945,7 @@
                                   <w:sz w:val="17"/>
                                   <w:szCs w:val="17"/>
                                 </w:rPr>
-                                <w:t>{INS $</w:t>
-                              </w:r>
-                              <w:proofErr w:type="gramStart"/>
-                              <w:r>
-                                <w:rPr>
-                                  <w:rFonts w:ascii="Arial" w:eastAsia="Times New Roman" w:hAnsi="Arial" w:cs="Arial"/>
-                                  <w:sz w:val="17"/>
-                                  <w:szCs w:val="17"/>
-                                </w:rPr>
-                                <w:t>ship.contact</w:t>
-                              </w:r>
-                              <w:proofErr w:type="gramEnd"/>
-                              <w:r>
-                                <w:rPr>
-                                  <w:rFonts w:ascii="Arial" w:eastAsia="Times New Roman" w:hAnsi="Arial" w:cs="Arial"/>
-                                  <w:sz w:val="17"/>
-                                  <w:szCs w:val="17"/>
-                                </w:rPr>
-                                <w:t>}</w:t>
+                                <w:t>{INS $ship.contact}</w:t>
                               </w:r>
                             </w:p>
                           </w:tc>
@@ -997,25 +967,7 @@
                                   <w:sz w:val="17"/>
                                   <w:szCs w:val="17"/>
                                 </w:rPr>
-                                <w:t>{INS $</w:t>
-                              </w:r>
-                              <w:proofErr w:type="gramStart"/>
-                              <w:r>
-                                <w:rPr>
-                                  <w:rFonts w:ascii="Arial" w:eastAsia="Times New Roman" w:hAnsi="Arial" w:cs="Arial"/>
-                                  <w:sz w:val="17"/>
-                                  <w:szCs w:val="17"/>
-                                </w:rPr>
-                                <w:t>ship.email</w:t>
-                              </w:r>
-                              <w:proofErr w:type="gramEnd"/>
-                              <w:r>
-                                <w:rPr>
-                                  <w:rFonts w:ascii="Arial" w:eastAsia="Times New Roman" w:hAnsi="Arial" w:cs="Arial"/>
-                                  <w:sz w:val="17"/>
-                                  <w:szCs w:val="17"/>
-                                </w:rPr>
-                                <w:t>}</w:t>
+                                <w:t>{INS $ship.email}</w:t>
                               </w:r>
                             </w:p>
                           </w:tc>
@@ -1247,20 +1199,8 @@
                             <w:sz w:val="17"/>
                             <w:szCs w:val="17"/>
                           </w:rPr>
-                          <w:t xml:space="preserve">SERVICE </w:t>
+                          <w:t>SERVICE FREQUENCY :</w:t>
                         </w:r>
-                        <w:proofErr w:type="gramStart"/>
-                        <w:r>
-                          <w:rPr>
-                            <w:rFonts w:ascii="Arial" w:eastAsia="Times New Roman" w:hAnsi="Arial" w:cs="Arial"/>
-                            <w:b/>
-                            <w:bCs/>
-                            <w:sz w:val="17"/>
-                            <w:szCs w:val="17"/>
-                          </w:rPr>
-                          <w:t>FREQUENCY :</w:t>
-                        </w:r>
-                        <w:proofErr w:type="gramEnd"/>
                         <w:r>
                           <w:rPr>
                             <w:rFonts w:ascii="Arial" w:eastAsia="Times New Roman" w:hAnsi="Arial" w:cs="Arial"/>
@@ -1331,20 +1271,8 @@
                                   <w:sz w:val="17"/>
                                   <w:szCs w:val="17"/>
                                 </w:rPr>
-                                <w:t xml:space="preserve">LOCATION TO BE </w:t>
-                              </w:r>
-                              <w:proofErr w:type="gramStart"/>
-                              <w:r>
-                                <w:rPr>
-                                  <w:rFonts w:ascii="Arial" w:eastAsia="Times New Roman" w:hAnsi="Arial" w:cs="Arial"/>
-                                  <w:b/>
-                                  <w:bCs/>
-                                  <w:sz w:val="17"/>
-                                  <w:szCs w:val="17"/>
-                                </w:rPr>
-                                <w:t>TREATED :</w:t>
-                              </w:r>
-                              <w:proofErr w:type="gramEnd"/>
+                                <w:t>LOCATION TO BE TREATED :</w:t>
+                              </w:r>
                             </w:p>
                           </w:tc>
                           <w:tc>
@@ -1362,7 +1290,6 @@
                                   <w:szCs w:val="17"/>
                                 </w:rPr>
                               </w:pPr>
-                              <w:proofErr w:type="gramStart"/>
                               <w:r>
                                 <w:rPr>
                                   <w:rFonts w:ascii="Arial" w:eastAsia="Times New Roman" w:hAnsi="Arial" w:cs="Arial"/>
@@ -1373,7 +1300,6 @@
                                 </w:rPr>
                                 <w:t>AREA :</w:t>
                               </w:r>
-                              <w:proofErr w:type="gramEnd"/>
                               <w:r>
                                 <w:rPr>
                                   <w:rFonts w:ascii="Arial" w:eastAsia="Times New Roman" w:hAnsi="Arial" w:cs="Arial"/>
@@ -1560,18 +1486,8 @@
                                   <w:sz w:val="17"/>
                                   <w:szCs w:val="17"/>
                                 </w:rPr>
-                                <w:t>{INS $</w:t>
-                              </w:r>
-                              <w:proofErr w:type="gramStart"/>
-                              <w:r>
-                                <w:rPr>
-                                  <w:rFonts w:ascii="Arial" w:eastAsia="Times New Roman" w:hAnsi="Arial" w:cs="Arial"/>
-                                  <w:sz w:val="17"/>
-                                  <w:szCs w:val="17"/>
-                                </w:rPr>
-                                <w:t>serv.name }</w:t>
-                              </w:r>
-                              <w:proofErr w:type="gramEnd"/>
+                                <w:t>{INS $serv.name }</w:t>
+                              </w:r>
                             </w:p>
                           </w:tc>
                           <w:tc>
@@ -1592,25 +1508,7 @@
                                   <w:sz w:val="17"/>
                                   <w:szCs w:val="17"/>
                                 </w:rPr>
-                                <w:t>{INS $</w:t>
-                              </w:r>
-                              <w:proofErr w:type="gramStart"/>
-                              <w:r>
-                                <w:rPr>
-                                  <w:rFonts w:ascii="Arial" w:eastAsia="Times New Roman" w:hAnsi="Arial" w:cs="Arial"/>
-                                  <w:sz w:val="17"/>
-                                  <w:szCs w:val="17"/>
-                                </w:rPr>
-                                <w:t>serv.chemicals</w:t>
-                              </w:r>
-                              <w:proofErr w:type="gramEnd"/>
-                              <w:r>
-                                <w:rPr>
-                                  <w:rFonts w:ascii="Arial" w:eastAsia="Times New Roman" w:hAnsi="Arial" w:cs="Arial"/>
-                                  <w:sz w:val="17"/>
-                                  <w:szCs w:val="17"/>
-                                </w:rPr>
-                                <w:t xml:space="preserve"> }</w:t>
+                                <w:t>{INS $serv.chemicals }</w:t>
                               </w:r>
                             </w:p>
                           </w:tc>
@@ -1751,20 +1649,8 @@
                             <w:sz w:val="17"/>
                             <w:szCs w:val="17"/>
                           </w:rPr>
-                          <w:t xml:space="preserve">SERVICE </w:t>
+                          <w:t>SERVICE DUE :</w:t>
                         </w:r>
-                        <w:proofErr w:type="gramStart"/>
-                        <w:r>
-                          <w:rPr>
-                            <w:rFonts w:ascii="Arial" w:eastAsia="Times New Roman" w:hAnsi="Arial" w:cs="Arial"/>
-                            <w:b/>
-                            <w:bCs/>
-                            <w:sz w:val="17"/>
-                            <w:szCs w:val="17"/>
-                          </w:rPr>
-                          <w:t>DUE :</w:t>
-                        </w:r>
-                        <w:proofErr w:type="gramEnd"/>
                         <w:r>
                           <w:rPr>
                             <w:rFonts w:ascii="Arial" w:eastAsia="Times New Roman" w:hAnsi="Arial" w:cs="Arial"/>
@@ -1812,20 +1698,8 @@
                             <w:sz w:val="17"/>
                             <w:szCs w:val="17"/>
                           </w:rPr>
-                          <w:t xml:space="preserve">BILLING </w:t>
+                          <w:t>BILLING FREQUENCY :</w:t>
                         </w:r>
-                        <w:proofErr w:type="gramStart"/>
-                        <w:r>
-                          <w:rPr>
-                            <w:rFonts w:ascii="Arial" w:eastAsia="Times New Roman" w:hAnsi="Arial" w:cs="Arial"/>
-                            <w:b/>
-                            <w:bCs/>
-                            <w:sz w:val="17"/>
-                            <w:szCs w:val="17"/>
-                          </w:rPr>
-                          <w:t>FREQUENCY :</w:t>
-                        </w:r>
-                        <w:proofErr w:type="gramEnd"/>
                         <w:r>
                           <w:rPr>
                             <w:rFonts w:ascii="Arial" w:eastAsia="Times New Roman" w:hAnsi="Arial" w:cs="Arial"/>
@@ -1872,20 +1746,8 @@
                             <w:sz w:val="17"/>
                             <w:szCs w:val="17"/>
                           </w:rPr>
-                          <w:t xml:space="preserve">SPECIAL </w:t>
+                          <w:t>SPECIAL INST. :</w:t>
                         </w:r>
-                        <w:proofErr w:type="gramStart"/>
-                        <w:r>
-                          <w:rPr>
-                            <w:rFonts w:ascii="Arial" w:eastAsia="Times New Roman" w:hAnsi="Arial" w:cs="Arial"/>
-                            <w:b/>
-                            <w:bCs/>
-                            <w:sz w:val="17"/>
-                            <w:szCs w:val="17"/>
-                          </w:rPr>
-                          <w:t>INST. :</w:t>
-                        </w:r>
-                        <w:proofErr w:type="gramEnd"/>
                         <w:r>
                           <w:rPr>
                             <w:rFonts w:ascii="Arial" w:eastAsia="Times New Roman" w:hAnsi="Arial" w:cs="Arial"/>
@@ -2098,6 +1960,7 @@
     <w:lsdException w:name="HTML Sample" w:semiHidden="1" w:unhideWhenUsed="1"/>
     <w:lsdException w:name="HTML Typewriter" w:semiHidden="1" w:unhideWhenUsed="1"/>
     <w:lsdException w:name="HTML Variable" w:semiHidden="1" w:unhideWhenUsed="1"/>
+    <w:lsdException w:name="Normal Table" w:semiHidden="1" w:unhideWhenUsed="1"/>
     <w:lsdException w:name="annotation subject" w:semiHidden="1" w:unhideWhenUsed="1"/>
     <w:lsdException w:name="No List" w:semiHidden="1" w:unhideWhenUsed="1"/>
     <w:lsdException w:name="Outline List 1" w:semiHidden="1" w:unhideWhenUsed="1"/>
@@ -2140,8 +2003,11 @@
     <w:lsdException w:name="Table Contemporary" w:semiHidden="1" w:unhideWhenUsed="1"/>
     <w:lsdException w:name="Table Elegant" w:semiHidden="1" w:unhideWhenUsed="1"/>
     <w:lsdException w:name="Table Professional" w:semiHidden="1" w:unhideWhenUsed="1"/>
+    <w:lsdException w:name="Table Subtle 1" w:semiHidden="1" w:unhideWhenUsed="1"/>
     <w:lsdException w:name="Table Subtle 2" w:semiHidden="1" w:unhideWhenUsed="1"/>
     <w:lsdException w:name="Table Web 1" w:semiHidden="1" w:unhideWhenUsed="1"/>
+    <w:lsdException w:name="Table Web 2" w:semiHidden="1" w:unhideWhenUsed="1"/>
+    <w:lsdException w:name="Table Web 3" w:semiHidden="1" w:unhideWhenUsed="1"/>
     <w:lsdException w:name="Balloon Text" w:semiHidden="1" w:unhideWhenUsed="1"/>
     <w:lsdException w:name="Table Grid" w:uiPriority="59"/>
     <w:lsdException w:name="Table Theme" w:semiHidden="1" w:unhideWhenUsed="1"/>

</xml_diff>

<commit_message>
chnages in card layout bil to name
</commit_message>
<xml_diff>
--- a/backend/controllers/test3.docx
+++ b/backend/controllers/test3.docx
@@ -91,7 +91,26 @@
                       <w:sz w:val="17"/>
                       <w:szCs w:val="17"/>
                     </w:rPr>
-                    <w:t>{contractNo}</w:t>
+                    <w:t>{</w:t>
+                  </w:r>
+                  <w:proofErr w:type="spellStart"/>
+                  <w:proofErr w:type="gramStart"/>
+                  <w:r>
+                    <w:rPr>
+                      <w:rFonts w:ascii="Arial" w:eastAsia="Times New Roman" w:hAnsi="Arial" w:cs="Arial"/>
+                      <w:sz w:val="17"/>
+                      <w:szCs w:val="17"/>
+                    </w:rPr>
+                    <w:t>contractNo</w:t>
+                  </w:r>
+                  <w:proofErr w:type="spellEnd"/>
+                  <w:r>
+                    <w:rPr>
+                      <w:rFonts w:ascii="Arial" w:eastAsia="Times New Roman" w:hAnsi="Arial" w:cs="Arial"/>
+                      <w:sz w:val="17"/>
+                      <w:szCs w:val="17"/>
+                    </w:rPr>
+                    <w:t>}</w:t>
                   </w:r>
                   <w:r>
                     <w:rPr>
@@ -101,6 +120,7 @@
                     </w:rPr>
                     <w:t xml:space="preserve">   </w:t>
                   </w:r>
+                  <w:proofErr w:type="gramEnd"/>
                   <w:r>
                     <w:rPr>
                       <w:rFonts w:ascii="Arial" w:eastAsia="Times New Roman" w:hAnsi="Arial" w:cs="Arial"/>
@@ -123,7 +143,25 @@
                       <w:sz w:val="17"/>
                       <w:szCs w:val="17"/>
                     </w:rPr>
-                    <w:t>-{card}({noCards}</w:t>
+                    <w:t>-{card}({</w:t>
+                  </w:r>
+                  <w:proofErr w:type="spellStart"/>
+                  <w:r>
+                    <w:rPr>
+                      <w:rFonts w:ascii="Arial" w:eastAsia="Times New Roman" w:hAnsi="Arial" w:cs="Arial"/>
+                      <w:sz w:val="17"/>
+                      <w:szCs w:val="17"/>
+                    </w:rPr>
+                    <w:t>noCards</w:t>
+                  </w:r>
+                  <w:proofErr w:type="spellEnd"/>
+                  <w:r>
+                    <w:rPr>
+                      <w:rFonts w:ascii="Arial" w:eastAsia="Times New Roman" w:hAnsi="Arial" w:cs="Arial"/>
+                      <w:sz w:val="17"/>
+                      <w:szCs w:val="17"/>
+                    </w:rPr>
+                    <w:t>}</w:t>
                   </w:r>
                   <w:r>
                     <w:rPr>
@@ -295,20 +333,12 @@
                               <w:pPr>
                                 <w:rPr>
                                   <w:rFonts w:ascii="Arial" w:eastAsia="Times New Roman" w:hAnsi="Arial" w:cs="Arial"/>
-                                  <w:sz w:val="17"/>
-                                  <w:szCs w:val="17"/>
-                                </w:rPr>
-                              </w:pPr>
-                              <w:r>
-                                <w:rPr>
-                                  <w:rFonts w:ascii="Arial" w:eastAsia="Times New Roman" w:hAnsi="Arial" w:cs="Arial"/>
                                   <w:b/>
                                   <w:bCs/>
                                   <w:sz w:val="17"/>
                                   <w:szCs w:val="17"/>
                                 </w:rPr>
-                                <w:t>NAME &amp;</w:t>
-                              </w:r>
+                              </w:pPr>
                               <w:r>
                                 <w:rPr>
                                   <w:rFonts w:ascii="Arial" w:eastAsia="Times New Roman" w:hAnsi="Arial" w:cs="Arial"/>
@@ -317,7 +347,7 @@
                                   <w:sz w:val="17"/>
                                   <w:szCs w:val="17"/>
                                 </w:rPr>
-                                <w:t xml:space="preserve"> </w:t>
+                                <w:t>NAME &amp;</w:t>
                               </w:r>
                               <w:r>
                                 <w:rPr>
@@ -327,8 +357,20 @@
                                   <w:sz w:val="17"/>
                                   <w:szCs w:val="17"/>
                                 </w:rPr>
+                                <w:t xml:space="preserve"> </w:t>
+                              </w:r>
+                              <w:proofErr w:type="gramStart"/>
+                              <w:r>
+                                <w:rPr>
+                                  <w:rFonts w:ascii="Arial" w:eastAsia="Times New Roman" w:hAnsi="Arial" w:cs="Arial"/>
+                                  <w:b/>
+                                  <w:bCs/>
+                                  <w:sz w:val="17"/>
+                                  <w:szCs w:val="17"/>
+                                </w:rPr>
                                 <w:t>ADDRESS :</w:t>
                               </w:r>
+                              <w:proofErr w:type="gramEnd"/>
                             </w:p>
                             <w:tbl>
                               <w:tblPr>
@@ -368,7 +410,33 @@
                                         <w:sz w:val="17"/>
                                         <w:szCs w:val="17"/>
                                       </w:rPr>
-                                      <w:t>{prefix}</w:t>
+                                      <w:t>{</w:t>
+                                    </w:r>
+                                    <w:proofErr w:type="spellStart"/>
+                                    <w:r>
+                                      <w:rPr>
+                                        <w:rFonts w:ascii="Arial" w:eastAsia="Times New Roman" w:hAnsi="Arial" w:cs="Arial"/>
+                                        <w:sz w:val="17"/>
+                                        <w:szCs w:val="17"/>
+                                      </w:rPr>
+                                      <w:t>billP</w:t>
+                                    </w:r>
+                                    <w:r>
+                                      <w:rPr>
+                                        <w:rFonts w:ascii="Arial" w:eastAsia="Times New Roman" w:hAnsi="Arial" w:cs="Arial"/>
+                                        <w:sz w:val="17"/>
+                                        <w:szCs w:val="17"/>
+                                      </w:rPr>
+                                      <w:t>refix</w:t>
+                                    </w:r>
+                                    <w:proofErr w:type="spellEnd"/>
+                                    <w:r>
+                                      <w:rPr>
+                                        <w:rFonts w:ascii="Arial" w:eastAsia="Times New Roman" w:hAnsi="Arial" w:cs="Arial"/>
+                                        <w:sz w:val="17"/>
+                                        <w:szCs w:val="17"/>
+                                      </w:rPr>
+                                      <w:t>}</w:t>
                                     </w:r>
                                     <w:r>
                                       <w:rPr>
@@ -384,7 +452,51 @@
                                         <w:sz w:val="17"/>
                                         <w:szCs w:val="17"/>
                                       </w:rPr>
-                                      <w:t xml:space="preserve"> {name}</w:t>
+                                      <w:t xml:space="preserve"> {</w:t>
+                                    </w:r>
+                                    <w:proofErr w:type="spellStart"/>
+                                    <w:r>
+                                      <w:rPr>
+                                        <w:rFonts w:ascii="Arial" w:eastAsia="Times New Roman" w:hAnsi="Arial" w:cs="Arial"/>
+                                        <w:sz w:val="17"/>
+                                        <w:szCs w:val="17"/>
+                                      </w:rPr>
+                                      <w:t>billN</w:t>
+                                    </w:r>
+                                    <w:r>
+                                      <w:rPr>
+                                        <w:rFonts w:ascii="Arial" w:eastAsia="Times New Roman" w:hAnsi="Arial" w:cs="Arial"/>
+                                        <w:sz w:val="17"/>
+                                        <w:szCs w:val="17"/>
+                                      </w:rPr>
+                                      <w:t>ame</w:t>
+                                    </w:r>
+                                    <w:proofErr w:type="spellEnd"/>
+                                    <w:r>
+                                      <w:rPr>
+                                        <w:rFonts w:ascii="Arial" w:eastAsia="Times New Roman" w:hAnsi="Arial" w:cs="Arial"/>
+                                        <w:sz w:val="17"/>
+                                        <w:szCs w:val="17"/>
+                                      </w:rPr>
+                                      <w:t>}</w:t>
+                                    </w:r>
+                                  </w:p>
+                                  <w:p>
+                                    <w:pPr>
+                                      <w:ind w:left="-83"/>
+                                      <w:rPr>
+                                        <w:rFonts w:ascii="Arial" w:eastAsia="Times New Roman" w:hAnsi="Arial" w:cs="Arial"/>
+                                        <w:sz w:val="17"/>
+                                        <w:szCs w:val="17"/>
+                                      </w:rPr>
+                                    </w:pPr>
+                                    <w:r>
+                                      <w:rPr>
+                                        <w:rFonts w:ascii="Arial" w:eastAsia="Times New Roman" w:hAnsi="Arial" w:cs="Arial"/>
+                                        <w:sz w:val="17"/>
+                                        <w:szCs w:val="17"/>
+                                      </w:rPr>
+                                      <w:t>{prefix}. {name}</w:t>
                                     </w:r>
                                   </w:p>
                                 </w:tc>
@@ -407,7 +519,43 @@
                                         <w:sz w:val="17"/>
                                         <w:szCs w:val="17"/>
                                       </w:rPr>
-                                      <w:t>{IMAGE qrCode(url)}</w:t>
+                                      <w:t xml:space="preserve">{IMAGE </w:t>
+                                    </w:r>
+                                    <w:proofErr w:type="spellStart"/>
+                                    <w:r>
+                                      <w:rPr>
+                                        <w:rFonts w:ascii="Arial" w:eastAsia="Times New Roman" w:hAnsi="Arial" w:cs="Arial"/>
+                                        <w:sz w:val="17"/>
+                                        <w:szCs w:val="17"/>
+                                      </w:rPr>
+                                      <w:t>qrCode</w:t>
+                                    </w:r>
+                                    <w:proofErr w:type="spellEnd"/>
+                                    <w:r>
+                                      <w:rPr>
+                                        <w:rFonts w:ascii="Arial" w:eastAsia="Times New Roman" w:hAnsi="Arial" w:cs="Arial"/>
+                                        <w:sz w:val="17"/>
+                                        <w:szCs w:val="17"/>
+                                      </w:rPr>
+                                      <w:t>(</w:t>
+                                    </w:r>
+                                    <w:proofErr w:type="spellStart"/>
+                                    <w:r>
+                                      <w:rPr>
+                                        <w:rFonts w:ascii="Arial" w:eastAsia="Times New Roman" w:hAnsi="Arial" w:cs="Arial"/>
+                                        <w:sz w:val="17"/>
+                                        <w:szCs w:val="17"/>
+                                      </w:rPr>
+                                      <w:t>url</w:t>
+                                    </w:r>
+                                    <w:proofErr w:type="spellEnd"/>
+                                    <w:r>
+                                      <w:rPr>
+                                        <w:rFonts w:ascii="Arial" w:eastAsia="Times New Roman" w:hAnsi="Arial" w:cs="Arial"/>
+                                        <w:sz w:val="17"/>
+                                        <w:szCs w:val="17"/>
+                                      </w:rPr>
+                                      <w:t>)}</w:t>
                                     </w:r>
                                   </w:p>
                                 </w:tc>
@@ -660,7 +808,25 @@
                                         <w:sz w:val="17"/>
                                         <w:szCs w:val="17"/>
                                       </w:rPr>
-                                      <w:t>{city} – {pincode}</w:t>
+                                      <w:t>{city} – {</w:t>
+                                    </w:r>
+                                    <w:proofErr w:type="spellStart"/>
+                                    <w:r>
+                                      <w:rPr>
+                                        <w:rFonts w:ascii="Arial" w:eastAsia="Times New Roman" w:hAnsi="Arial" w:cs="Arial"/>
+                                        <w:sz w:val="17"/>
+                                        <w:szCs w:val="17"/>
+                                      </w:rPr>
+                                      <w:t>pincode</w:t>
+                                    </w:r>
+                                    <w:proofErr w:type="spellEnd"/>
+                                    <w:r>
+                                      <w:rPr>
+                                        <w:rFonts w:ascii="Arial" w:eastAsia="Times New Roman" w:hAnsi="Arial" w:cs="Arial"/>
+                                        <w:sz w:val="17"/>
+                                        <w:szCs w:val="17"/>
+                                      </w:rPr>
+                                      <w:t>}</w:t>
                                     </w:r>
                                     <w:r>
                                       <w:rPr>
@@ -712,7 +878,27 @@
                                         <w:sz w:val="17"/>
                                         <w:szCs w:val="17"/>
                                       </w:rPr>
-                                      <w:t>{nearBy}</w:t>
+                                      <w:t>{</w:t>
+                                    </w:r>
+                                    <w:proofErr w:type="spellStart"/>
+                                    <w:r>
+                                      <w:rPr>
+                                        <w:rFonts w:ascii="Arial" w:eastAsia="Times New Roman" w:hAnsi="Arial" w:cs="Arial"/>
+                                        <w:color w:val="333333"/>
+                                        <w:sz w:val="17"/>
+                                        <w:szCs w:val="17"/>
+                                      </w:rPr>
+                                      <w:t>nearBy</w:t>
+                                    </w:r>
+                                    <w:proofErr w:type="spellEnd"/>
+                                    <w:r>
+                                      <w:rPr>
+                                        <w:rFonts w:ascii="Arial" w:eastAsia="Times New Roman" w:hAnsi="Arial" w:cs="Arial"/>
+                                        <w:color w:val="333333"/>
+                                        <w:sz w:val="17"/>
+                                        <w:szCs w:val="17"/>
+                                      </w:rPr>
+                                      <w:t>}</w:t>
                                     </w:r>
                                   </w:p>
                                 </w:tc>
@@ -892,6 +1078,7 @@
                                 </w:rPr>
                                 <w:t xml:space="preserve">{FOR ship in </w:t>
                               </w:r>
+                              <w:proofErr w:type="spellStart"/>
                               <w:r>
                                 <w:rPr>
                                   <w:rFonts w:ascii="Arial" w:eastAsia="Times New Roman" w:hAnsi="Arial" w:cs="Arial"/>
@@ -899,7 +1086,17 @@
                                   <w:sz w:val="17"/>
                                   <w:szCs w:val="17"/>
                                 </w:rPr>
-                                <w:t>shipToContact}</w:t>
+                                <w:t>shipToContact</w:t>
+                              </w:r>
+                              <w:proofErr w:type="spellEnd"/>
+                              <w:r>
+                                <w:rPr>
+                                  <w:rFonts w:ascii="Arial" w:eastAsia="Times New Roman" w:hAnsi="Arial" w:cs="Arial"/>
+                                  <w:color w:val="333333"/>
+                                  <w:sz w:val="17"/>
+                                  <w:szCs w:val="17"/>
+                                </w:rPr>
+                                <w:t>}</w:t>
                               </w:r>
                             </w:p>
                           </w:tc>
@@ -945,7 +1142,27 @@
                                   <w:sz w:val="17"/>
                                   <w:szCs w:val="17"/>
                                 </w:rPr>
-                                <w:t>{INS $ship.contact}</w:t>
+                                <w:t>{INS $</w:t>
+                              </w:r>
+                              <w:proofErr w:type="spellStart"/>
+                              <w:proofErr w:type="gramStart"/>
+                              <w:r>
+                                <w:rPr>
+                                  <w:rFonts w:ascii="Arial" w:eastAsia="Times New Roman" w:hAnsi="Arial" w:cs="Arial"/>
+                                  <w:sz w:val="17"/>
+                                  <w:szCs w:val="17"/>
+                                </w:rPr>
+                                <w:t>ship.contact</w:t>
+                              </w:r>
+                              <w:proofErr w:type="spellEnd"/>
+                              <w:proofErr w:type="gramEnd"/>
+                              <w:r>
+                                <w:rPr>
+                                  <w:rFonts w:ascii="Arial" w:eastAsia="Times New Roman" w:hAnsi="Arial" w:cs="Arial"/>
+                                  <w:sz w:val="17"/>
+                                  <w:szCs w:val="17"/>
+                                </w:rPr>
+                                <w:t>}</w:t>
                               </w:r>
                             </w:p>
                           </w:tc>
@@ -967,7 +1184,27 @@
                                   <w:sz w:val="17"/>
                                   <w:szCs w:val="17"/>
                                 </w:rPr>
-                                <w:t>{INS $ship.email}</w:t>
+                                <w:t>{INS $</w:t>
+                              </w:r>
+                              <w:proofErr w:type="spellStart"/>
+                              <w:proofErr w:type="gramStart"/>
+                              <w:r>
+                                <w:rPr>
+                                  <w:rFonts w:ascii="Arial" w:eastAsia="Times New Roman" w:hAnsi="Arial" w:cs="Arial"/>
+                                  <w:sz w:val="17"/>
+                                  <w:szCs w:val="17"/>
+                                </w:rPr>
+                                <w:t>ship.email</w:t>
+                              </w:r>
+                              <w:proofErr w:type="spellEnd"/>
+                              <w:proofErr w:type="gramEnd"/>
+                              <w:r>
+                                <w:rPr>
+                                  <w:rFonts w:ascii="Arial" w:eastAsia="Times New Roman" w:hAnsi="Arial" w:cs="Arial"/>
+                                  <w:sz w:val="17"/>
+                                  <w:szCs w:val="17"/>
+                                </w:rPr>
+                                <w:t>}</w:t>
                               </w:r>
                             </w:p>
                           </w:tc>
@@ -1199,8 +1436,20 @@
                             <w:sz w:val="17"/>
                             <w:szCs w:val="17"/>
                           </w:rPr>
-                          <w:t>SERVICE FREQUENCY :</w:t>
+                          <w:t xml:space="preserve">SERVICE </w:t>
                         </w:r>
+                        <w:proofErr w:type="gramStart"/>
+                        <w:r>
+                          <w:rPr>
+                            <w:rFonts w:ascii="Arial" w:eastAsia="Times New Roman" w:hAnsi="Arial" w:cs="Arial"/>
+                            <w:b/>
+                            <w:bCs/>
+                            <w:sz w:val="17"/>
+                            <w:szCs w:val="17"/>
+                          </w:rPr>
+                          <w:t>FREQUENCY :</w:t>
+                        </w:r>
+                        <w:proofErr w:type="gramEnd"/>
                         <w:r>
                           <w:rPr>
                             <w:rFonts w:ascii="Arial" w:eastAsia="Times New Roman" w:hAnsi="Arial" w:cs="Arial"/>
@@ -1271,8 +1520,20 @@
                                   <w:sz w:val="17"/>
                                   <w:szCs w:val="17"/>
                                 </w:rPr>
-                                <w:t>LOCATION TO BE TREATED :</w:t>
-                              </w:r>
+                                <w:t xml:space="preserve">LOCATION TO BE </w:t>
+                              </w:r>
+                              <w:proofErr w:type="gramStart"/>
+                              <w:r>
+                                <w:rPr>
+                                  <w:rFonts w:ascii="Arial" w:eastAsia="Times New Roman" w:hAnsi="Arial" w:cs="Arial"/>
+                                  <w:b/>
+                                  <w:bCs/>
+                                  <w:sz w:val="17"/>
+                                  <w:szCs w:val="17"/>
+                                </w:rPr>
+                                <w:t>TREATED :</w:t>
+                              </w:r>
+                              <w:proofErr w:type="gramEnd"/>
                             </w:p>
                           </w:tc>
                           <w:tc>
@@ -1290,6 +1551,7 @@
                                   <w:szCs w:val="17"/>
                                 </w:rPr>
                               </w:pPr>
+                              <w:proofErr w:type="gramStart"/>
                               <w:r>
                                 <w:rPr>
                                   <w:rFonts w:ascii="Arial" w:eastAsia="Times New Roman" w:hAnsi="Arial" w:cs="Arial"/>
@@ -1300,6 +1562,7 @@
                                 </w:rPr>
                                 <w:t>AREA :</w:t>
                               </w:r>
+                              <w:proofErr w:type="gramEnd"/>
                               <w:r>
                                 <w:rPr>
                                   <w:rFonts w:ascii="Arial" w:eastAsia="Times New Roman" w:hAnsi="Arial" w:cs="Arial"/>
@@ -1486,8 +1749,18 @@
                                   <w:sz w:val="17"/>
                                   <w:szCs w:val="17"/>
                                 </w:rPr>
-                                <w:t>{INS $serv.name }</w:t>
-                              </w:r>
+                                <w:t>{INS $</w:t>
+                              </w:r>
+                              <w:proofErr w:type="gramStart"/>
+                              <w:r>
+                                <w:rPr>
+                                  <w:rFonts w:ascii="Arial" w:eastAsia="Times New Roman" w:hAnsi="Arial" w:cs="Arial"/>
+                                  <w:sz w:val="17"/>
+                                  <w:szCs w:val="17"/>
+                                </w:rPr>
+                                <w:t>serv.name }</w:t>
+                              </w:r>
+                              <w:proofErr w:type="gramEnd"/>
                             </w:p>
                           </w:tc>
                           <w:tc>
@@ -1508,7 +1781,27 @@
                                   <w:sz w:val="17"/>
                                   <w:szCs w:val="17"/>
                                 </w:rPr>
-                                <w:t>{INS $serv.chemicals }</w:t>
+                                <w:t>{INS $</w:t>
+                              </w:r>
+                              <w:proofErr w:type="spellStart"/>
+                              <w:proofErr w:type="gramStart"/>
+                              <w:r>
+                                <w:rPr>
+                                  <w:rFonts w:ascii="Arial" w:eastAsia="Times New Roman" w:hAnsi="Arial" w:cs="Arial"/>
+                                  <w:sz w:val="17"/>
+                                  <w:szCs w:val="17"/>
+                                </w:rPr>
+                                <w:t>serv.chemicals</w:t>
+                              </w:r>
+                              <w:proofErr w:type="spellEnd"/>
+                              <w:proofErr w:type="gramEnd"/>
+                              <w:r>
+                                <w:rPr>
+                                  <w:rFonts w:ascii="Arial" w:eastAsia="Times New Roman" w:hAnsi="Arial" w:cs="Arial"/>
+                                  <w:sz w:val="17"/>
+                                  <w:szCs w:val="17"/>
+                                </w:rPr>
+                                <w:t xml:space="preserve"> }</w:t>
                               </w:r>
                             </w:p>
                           </w:tc>
@@ -1649,8 +1942,20 @@
                             <w:sz w:val="17"/>
                             <w:szCs w:val="17"/>
                           </w:rPr>
-                          <w:t>SERVICE DUE :</w:t>
+                          <w:t xml:space="preserve">SERVICE </w:t>
                         </w:r>
+                        <w:proofErr w:type="gramStart"/>
+                        <w:r>
+                          <w:rPr>
+                            <w:rFonts w:ascii="Arial" w:eastAsia="Times New Roman" w:hAnsi="Arial" w:cs="Arial"/>
+                            <w:b/>
+                            <w:bCs/>
+                            <w:sz w:val="17"/>
+                            <w:szCs w:val="17"/>
+                          </w:rPr>
+                          <w:t>DUE :</w:t>
+                        </w:r>
+                        <w:proofErr w:type="gramEnd"/>
                         <w:r>
                           <w:rPr>
                             <w:rFonts w:ascii="Arial" w:eastAsia="Times New Roman" w:hAnsi="Arial" w:cs="Arial"/>
@@ -1668,7 +1973,27 @@
                             <w:sz w:val="17"/>
                             <w:szCs w:val="17"/>
                           </w:rPr>
-                          <w:t>{serviceDue}</w:t>
+                          <w:t>{</w:t>
+                        </w:r>
+                        <w:proofErr w:type="spellStart"/>
+                        <w:r>
+                          <w:rPr>
+                            <w:rFonts w:ascii="Arial" w:eastAsia="Times New Roman" w:hAnsi="Arial" w:cs="Arial"/>
+                            <w:color w:val="000000" w:themeColor="text1"/>
+                            <w:sz w:val="17"/>
+                            <w:szCs w:val="17"/>
+                          </w:rPr>
+                          <w:t>serviceDue</w:t>
+                        </w:r>
+                        <w:proofErr w:type="spellEnd"/>
+                        <w:r>
+                          <w:rPr>
+                            <w:rFonts w:ascii="Arial" w:eastAsia="Times New Roman" w:hAnsi="Arial" w:cs="Arial"/>
+                            <w:color w:val="000000" w:themeColor="text1"/>
+                            <w:sz w:val="17"/>
+                            <w:szCs w:val="17"/>
+                          </w:rPr>
+                          <w:t>}</w:t>
                         </w:r>
                       </w:p>
                     </w:tc>
@@ -1698,8 +2023,20 @@
                             <w:sz w:val="17"/>
                             <w:szCs w:val="17"/>
                           </w:rPr>
-                          <w:t>BILLING FREQUENCY :</w:t>
+                          <w:t xml:space="preserve">BILLING </w:t>
                         </w:r>
+                        <w:proofErr w:type="gramStart"/>
+                        <w:r>
+                          <w:rPr>
+                            <w:rFonts w:ascii="Arial" w:eastAsia="Times New Roman" w:hAnsi="Arial" w:cs="Arial"/>
+                            <w:b/>
+                            <w:bCs/>
+                            <w:sz w:val="17"/>
+                            <w:szCs w:val="17"/>
+                          </w:rPr>
+                          <w:t>FREQUENCY :</w:t>
+                        </w:r>
+                        <w:proofErr w:type="gramEnd"/>
                         <w:r>
                           <w:rPr>
                             <w:rFonts w:ascii="Arial" w:eastAsia="Times New Roman" w:hAnsi="Arial" w:cs="Arial"/>
@@ -1716,7 +2053,25 @@
                             <w:sz w:val="17"/>
                             <w:szCs w:val="17"/>
                           </w:rPr>
-                          <w:t>{billingFrequency}</w:t>
+                          <w:t>{</w:t>
+                        </w:r>
+                        <w:proofErr w:type="spellStart"/>
+                        <w:r>
+                          <w:rPr>
+                            <w:rFonts w:ascii="Arial" w:eastAsia="Times New Roman" w:hAnsi="Arial" w:cs="Arial"/>
+                            <w:sz w:val="17"/>
+                            <w:szCs w:val="17"/>
+                          </w:rPr>
+                          <w:t>billingFrequency</w:t>
+                        </w:r>
+                        <w:proofErr w:type="spellEnd"/>
+                        <w:r>
+                          <w:rPr>
+                            <w:rFonts w:ascii="Arial" w:eastAsia="Times New Roman" w:hAnsi="Arial" w:cs="Arial"/>
+                            <w:sz w:val="17"/>
+                            <w:szCs w:val="17"/>
+                          </w:rPr>
+                          <w:t>}</w:t>
                         </w:r>
                       </w:p>
                     </w:tc>
@@ -1746,8 +2101,20 @@
                             <w:sz w:val="17"/>
                             <w:szCs w:val="17"/>
                           </w:rPr>
-                          <w:t>SPECIAL INST. :</w:t>
+                          <w:t xml:space="preserve">SPECIAL </w:t>
                         </w:r>
+                        <w:proofErr w:type="gramStart"/>
+                        <w:r>
+                          <w:rPr>
+                            <w:rFonts w:ascii="Arial" w:eastAsia="Times New Roman" w:hAnsi="Arial" w:cs="Arial"/>
+                            <w:b/>
+                            <w:bCs/>
+                            <w:sz w:val="17"/>
+                            <w:szCs w:val="17"/>
+                          </w:rPr>
+                          <w:t>INST. :</w:t>
+                        </w:r>
+                        <w:proofErr w:type="gramEnd"/>
                         <w:r>
                           <w:rPr>
                             <w:rFonts w:ascii="Arial" w:eastAsia="Times New Roman" w:hAnsi="Arial" w:cs="Arial"/>
@@ -1765,7 +2132,27 @@
                             <w:sz w:val="17"/>
                             <w:szCs w:val="17"/>
                           </w:rPr>
-                          <w:t>{specialInstruction}</w:t>
+                          <w:t>{</w:t>
+                        </w:r>
+                        <w:proofErr w:type="spellStart"/>
+                        <w:r>
+                          <w:rPr>
+                            <w:rFonts w:ascii="Arial" w:eastAsia="Times New Roman" w:hAnsi="Arial" w:cs="Arial"/>
+                            <w:bCs/>
+                            <w:sz w:val="17"/>
+                            <w:szCs w:val="17"/>
+                          </w:rPr>
+                          <w:t>specialInstruction</w:t>
+                        </w:r>
+                        <w:proofErr w:type="spellEnd"/>
+                        <w:r>
+                          <w:rPr>
+                            <w:rFonts w:ascii="Arial" w:eastAsia="Times New Roman" w:hAnsi="Arial" w:cs="Arial"/>
+                            <w:bCs/>
+                            <w:sz w:val="17"/>
+                            <w:szCs w:val="17"/>
+                          </w:rPr>
+                          <w:t>}</w:t>
                         </w:r>
                       </w:p>
                     </w:tc>

</xml_diff>